<commit_message>
Award Update & Link Update
</commit_message>
<xml_diff>
--- a/Docs/CV_Seok Hyun Hwang_MAY2024_LETTER.docx
+++ b/Docs/CV_Seok Hyun Hwang_MAY2024_LETTER.docx
@@ -496,28 +496,23 @@
           <w:b/>
           <w:bCs/>
         </w:rPr>
-        <w:tab/>
-      </w:r>
-      <w:r>
-        <w:rPr>
-          <w:rFonts w:ascii="Times New Roman" w:hAnsi="Times New Roman" w:cs="Times New Roman"/>
-          <w:b/>
-          <w:bCs/>
-        </w:rPr>
-        <w:tab/>
-      </w:r>
-      <w:r>
-        <w:rPr>
-          <w:rFonts w:ascii="Times New Roman" w:hAnsi="Times New Roman" w:cs="Times New Roman"/>
-        </w:rPr>
-        <w:tab/>
-      </w:r>
-      <w:r>
-        <w:rPr>
-          <w:rFonts w:ascii="Times New Roman" w:hAnsi="Times New Roman" w:cs="Times New Roman"/>
-        </w:rPr>
-        <w:tab/>
-        <w:t xml:space="preserve">   </w:t>
+        <w:t xml:space="preserve"> (Expected)</w:t>
+      </w:r>
+      <w:r>
+        <w:rPr>
+          <w:rFonts w:ascii="Times New Roman" w:hAnsi="Times New Roman" w:cs="Times New Roman"/>
+          <w:b/>
+          <w:bCs/>
+        </w:rPr>
+        <w:tab/>
+      </w:r>
+      <w:r>
+        <w:rPr>
+          <w:rFonts w:ascii="Times New Roman" w:hAnsi="Times New Roman" w:cs="Times New Roman"/>
+          <w:b/>
+          <w:bCs/>
+        </w:rPr>
+        <w:tab/>
       </w:r>
       <w:r>
         <w:rPr>
@@ -5147,160 +5142,6 @@
     </w:p>
     <w:p>
       <w:pPr>
-        <w:spacing w:line="240" w:lineRule="auto"/>
-        <w:ind w:leftChars="100" w:left="200"/>
-        <w:rPr>
-          <w:rFonts w:ascii="Times New Roman" w:hAnsi="Times New Roman" w:cs="Times New Roman"/>
-          <w:b/>
-          <w:bCs/>
-        </w:rPr>
-      </w:pPr>
-      <w:r>
-        <w:rPr>
-          <w:rFonts w:ascii="Segoe UI Symbol" w:eastAsia="Malgun Gothic" w:hAnsi="Segoe UI Symbol" w:cs="Segoe UI Symbol"/>
-          <w:b/>
-          <w:bCs/>
-          <w:noProof/>
-        </w:rPr>
-        <w:t>▣</w:t>
-      </w:r>
-      <w:r>
-        <w:rPr>
-          <w:rFonts w:ascii="Times New Roman" w:eastAsia="Malgun Gothic" w:hAnsi="Times New Roman" w:cs="Times New Roman"/>
-          <w:b/>
-          <w:bCs/>
-          <w:noProof/>
-        </w:rPr>
-        <w:t xml:space="preserve"> </w:t>
-      </w:r>
-      <w:r>
-        <w:rPr>
-          <w:rFonts w:ascii="Times New Roman" w:hAnsi="Times New Roman" w:cs="Times New Roman"/>
-          <w:b/>
-          <w:bCs/>
-        </w:rPr>
-        <w:t xml:space="preserve">Honorable Mentions, </w:t>
-      </w:r>
-      <w:r>
-        <w:rPr>
-          <w:rFonts w:ascii="Times New Roman" w:hAnsi="Times New Roman" w:cs="Times New Roman"/>
-          <w:b/>
-          <w:bCs/>
-        </w:rPr>
-        <w:t xml:space="preserve">IEEE </w:t>
-      </w:r>
-      <w:r>
-        <w:rPr>
-          <w:rFonts w:ascii="Times New Roman" w:hAnsi="Times New Roman" w:cs="Times New Roman"/>
-          <w:b/>
-          <w:bCs/>
-        </w:rPr>
-        <w:t>ISMAR</w:t>
-      </w:r>
-      <w:r>
-        <w:rPr>
-          <w:rFonts w:ascii="Times New Roman" w:hAnsi="Times New Roman" w:cs="Times New Roman"/>
-          <w:b/>
-          <w:bCs/>
-        </w:rPr>
-        <w:tab/>
-      </w:r>
-      <w:r>
-        <w:rPr>
-          <w:rFonts w:ascii="Times New Roman" w:hAnsi="Times New Roman" w:cs="Times New Roman"/>
-          <w:b/>
-          <w:bCs/>
-        </w:rPr>
-        <w:tab/>
-      </w:r>
-      <w:r>
-        <w:rPr>
-          <w:rFonts w:ascii="Times New Roman" w:hAnsi="Times New Roman" w:cs="Times New Roman"/>
-          <w:b/>
-          <w:bCs/>
-        </w:rPr>
-        <w:tab/>
-      </w:r>
-      <w:r>
-        <w:rPr>
-          <w:rFonts w:ascii="Times New Roman" w:hAnsi="Times New Roman" w:cs="Times New Roman"/>
-          <w:b/>
-          <w:bCs/>
-        </w:rPr>
-        <w:tab/>
-        <w:t xml:space="preserve">     </w:t>
-      </w:r>
-      <w:r>
-        <w:rPr>
-          <w:rFonts w:ascii="Times New Roman" w:hAnsi="Times New Roman" w:cs="Times New Roman"/>
-        </w:rPr>
-        <w:tab/>
-        <w:t xml:space="preserve">    </w:t>
-      </w:r>
-      <w:r>
-        <w:rPr>
-          <w:rFonts w:ascii="Times New Roman" w:hAnsi="Times New Roman" w:cs="Times New Roman"/>
-        </w:rPr>
-        <w:t xml:space="preserve"> </w:t>
-      </w:r>
-      <w:r>
-        <w:rPr>
-          <w:rFonts w:ascii="Times New Roman" w:hAnsi="Times New Roman" w:cs="Times New Roman"/>
-        </w:rPr>
-        <w:t xml:space="preserve"> </w:t>
-      </w:r>
-      <w:r>
-        <w:rPr>
-          <w:rFonts w:ascii="Times New Roman" w:hAnsi="Times New Roman" w:cs="Times New Roman"/>
-        </w:rPr>
-        <w:t xml:space="preserve">     </w:t>
-      </w:r>
-      <w:r>
-        <w:rPr>
-          <w:rFonts w:ascii="Times New Roman" w:hAnsi="Times New Roman" w:cs="Times New Roman"/>
-          <w:sz w:val="18"/>
-          <w:szCs w:val="21"/>
-        </w:rPr>
-        <w:t>October</w:t>
-      </w:r>
-      <w:r>
-        <w:rPr>
-          <w:rFonts w:ascii="Times New Roman" w:hAnsi="Times New Roman" w:cs="Times New Roman"/>
-          <w:sz w:val="18"/>
-          <w:szCs w:val="21"/>
-        </w:rPr>
-        <w:t xml:space="preserve"> 2023</w:t>
-      </w:r>
-    </w:p>
-    <w:p>
-      <w:pPr>
-        <w:spacing w:line="240" w:lineRule="auto"/>
-        <w:ind w:leftChars="100" w:left="200" w:firstLine="800"/>
-        <w:rPr>
-          <w:rFonts w:ascii="Times New Roman" w:hAnsi="Times New Roman" w:cs="Times New Roman"/>
-        </w:rPr>
-      </w:pPr>
-      <w:r>
-        <w:rPr>
-          <w:rFonts w:ascii="Times New Roman" w:hAnsi="Times New Roman" w:cs="Times New Roman"/>
-        </w:rPr>
-        <w:t xml:space="preserve">• Honorable mention for being in the top </w:t>
-      </w:r>
-      <w:r>
-        <w:rPr>
-          <w:rFonts w:ascii="Times New Roman" w:hAnsi="Times New Roman" w:cs="Times New Roman"/>
-        </w:rPr>
-        <w:t>1</w:t>
-      </w:r>
-      <w:r>
-        <w:rPr>
-          <w:rFonts w:ascii="Times New Roman" w:hAnsi="Times New Roman" w:cs="Times New Roman"/>
-        </w:rPr>
-        <w:t>% of conference papers</w:t>
-      </w:r>
-    </w:p>
-    <w:p>
-      <w:pPr>
         <w:tabs>
           <w:tab w:val="right" w:pos="9360"/>
         </w:tabs>
@@ -5336,7 +5177,15 @@
           <w:b/>
           <w:bCs/>
         </w:rPr>
-        <w:t>Honorable Mentions, International ACM Conference on Automotive UI</w:t>
+        <w:t xml:space="preserve">Honorable Mentions, </w:t>
+      </w:r>
+      <w:r>
+        <w:rPr>
+          <w:rFonts w:ascii="Times New Roman" w:hAnsi="Times New Roman" w:cs="Times New Roman"/>
+          <w:b/>
+          <w:bCs/>
+        </w:rPr>
+        <w:t>2024 CHI conference on Human Factors in Computing Systems</w:t>
       </w:r>
       <w:r>
         <w:rPr>
@@ -5352,7 +5201,23 @@
           <w:sz w:val="18"/>
           <w:szCs w:val="21"/>
         </w:rPr>
-        <w:t>September 2023</w:t>
+        <w:t>May</w:t>
+      </w:r>
+      <w:r>
+        <w:rPr>
+          <w:rFonts w:ascii="Times New Roman" w:hAnsi="Times New Roman" w:cs="Times New Roman"/>
+          <w:sz w:val="18"/>
+          <w:szCs w:val="21"/>
+        </w:rPr>
+        <w:t xml:space="preserve"> 202</w:t>
+      </w:r>
+      <w:r>
+        <w:rPr>
+          <w:rFonts w:ascii="Times New Roman" w:hAnsi="Times New Roman" w:cs="Times New Roman"/>
+          <w:sz w:val="18"/>
+          <w:szCs w:val="21"/>
+        </w:rPr>
+        <w:t>4</w:t>
       </w:r>
     </w:p>
     <w:p>
@@ -5368,6 +5233,38 @@
           <w:rFonts w:ascii="Times New Roman" w:hAnsi="Times New Roman" w:cs="Times New Roman"/>
         </w:rPr>
         <w:t>• Honorable mention for being in the top 5% of conference papers</w:t>
+      </w:r>
+      <w:r>
+        <w:rPr>
+          <w:rFonts w:ascii="Times New Roman" w:hAnsi="Times New Roman" w:cs="Times New Roman"/>
+        </w:rPr>
+        <w:t xml:space="preserve"> </w:t>
+      </w:r>
+      <w:r>
+        <w:rPr>
+          <w:rFonts w:ascii="Times New Roman" w:hAnsi="Times New Roman" w:cs="Times New Roman"/>
+          <w:i/>
+          <w:iCs/>
+        </w:rPr>
+        <w:t>(</w:t>
+      </w:r>
+      <w:proofErr w:type="spellStart"/>
+      <w:r>
+        <w:rPr>
+          <w:rFonts w:ascii="Times New Roman" w:hAnsi="Times New Roman" w:cs="Times New Roman"/>
+          <w:i/>
+          <w:iCs/>
+        </w:rPr>
+        <w:t>ErgoPulse</w:t>
+      </w:r>
+      <w:proofErr w:type="spellEnd"/>
+      <w:r>
+        <w:rPr>
+          <w:rFonts w:ascii="Times New Roman" w:hAnsi="Times New Roman" w:cs="Times New Roman"/>
+          <w:i/>
+          <w:iCs/>
+        </w:rPr>
+        <w:t>)</w:t>
       </w:r>
     </w:p>
     <w:p>
@@ -5407,6 +5304,340 @@
           <w:b/>
           <w:bCs/>
         </w:rPr>
+        <w:t xml:space="preserve">Honorable Mentions, </w:t>
+      </w:r>
+      <w:r>
+        <w:rPr>
+          <w:rFonts w:ascii="Times New Roman" w:hAnsi="Times New Roman" w:cs="Times New Roman"/>
+          <w:b/>
+          <w:bCs/>
+        </w:rPr>
+        <w:t>2024 CHI conference on Human Factors in Computing Systems</w:t>
+      </w:r>
+      <w:r>
+        <w:rPr>
+          <w:rFonts w:ascii="Times New Roman" w:hAnsi="Times New Roman" w:cs="Times New Roman"/>
+          <w:b/>
+          <w:bCs/>
+        </w:rPr>
+        <w:tab/>
+      </w:r>
+      <w:r>
+        <w:rPr>
+          <w:rFonts w:ascii="Times New Roman" w:hAnsi="Times New Roman" w:cs="Times New Roman"/>
+          <w:sz w:val="18"/>
+          <w:szCs w:val="21"/>
+        </w:rPr>
+        <w:t>May</w:t>
+      </w:r>
+      <w:r>
+        <w:rPr>
+          <w:rFonts w:ascii="Times New Roman" w:hAnsi="Times New Roman" w:cs="Times New Roman"/>
+          <w:sz w:val="18"/>
+          <w:szCs w:val="21"/>
+        </w:rPr>
+        <w:t xml:space="preserve"> 202</w:t>
+      </w:r>
+      <w:r>
+        <w:rPr>
+          <w:rFonts w:ascii="Times New Roman" w:hAnsi="Times New Roman" w:cs="Times New Roman"/>
+          <w:sz w:val="18"/>
+          <w:szCs w:val="21"/>
+        </w:rPr>
+        <w:t>4</w:t>
+      </w:r>
+    </w:p>
+    <w:p>
+      <w:pPr>
+        <w:spacing w:line="240" w:lineRule="auto"/>
+        <w:ind w:leftChars="500" w:left="1000"/>
+        <w:rPr>
+          <w:rFonts w:ascii="Times New Roman" w:hAnsi="Times New Roman" w:cs="Times New Roman"/>
+        </w:rPr>
+      </w:pPr>
+      <w:r>
+        <w:rPr>
+          <w:rFonts w:ascii="Times New Roman" w:hAnsi="Times New Roman" w:cs="Times New Roman"/>
+        </w:rPr>
+        <w:t>• Honorable mention for being in the top 5% of conference papers</w:t>
+      </w:r>
+      <w:r>
+        <w:rPr>
+          <w:rFonts w:ascii="Times New Roman" w:hAnsi="Times New Roman" w:cs="Times New Roman"/>
+        </w:rPr>
+        <w:t xml:space="preserve"> </w:t>
+      </w:r>
+      <w:r>
+        <w:rPr>
+          <w:rFonts w:ascii="Times New Roman" w:hAnsi="Times New Roman" w:cs="Times New Roman"/>
+          <w:i/>
+          <w:iCs/>
+        </w:rPr>
+        <w:t>(SYNC-VR)</w:t>
+      </w:r>
+    </w:p>
+    <w:p>
+      <w:pPr>
+        <w:spacing w:line="240" w:lineRule="auto"/>
+        <w:ind w:leftChars="100" w:left="200"/>
+        <w:rPr>
+          <w:rFonts w:ascii="Times New Roman" w:hAnsi="Times New Roman" w:cs="Times New Roman"/>
+          <w:b/>
+          <w:bCs/>
+        </w:rPr>
+      </w:pPr>
+      <w:r>
+        <w:rPr>
+          <w:rFonts w:ascii="Segoe UI Symbol" w:eastAsia="Malgun Gothic" w:hAnsi="Segoe UI Symbol" w:cs="Segoe UI Symbol"/>
+          <w:b/>
+          <w:bCs/>
+          <w:noProof/>
+        </w:rPr>
+        <w:t>▣</w:t>
+      </w:r>
+      <w:r>
+        <w:rPr>
+          <w:rFonts w:ascii="Times New Roman" w:eastAsia="Malgun Gothic" w:hAnsi="Times New Roman" w:cs="Times New Roman"/>
+          <w:b/>
+          <w:bCs/>
+          <w:noProof/>
+        </w:rPr>
+        <w:t xml:space="preserve"> </w:t>
+      </w:r>
+      <w:r>
+        <w:rPr>
+          <w:rFonts w:ascii="Times New Roman" w:hAnsi="Times New Roman" w:cs="Times New Roman"/>
+          <w:b/>
+          <w:bCs/>
+        </w:rPr>
+        <w:t xml:space="preserve">Honorable Mentions, </w:t>
+      </w:r>
+      <w:r>
+        <w:rPr>
+          <w:rFonts w:ascii="Times New Roman" w:hAnsi="Times New Roman" w:cs="Times New Roman"/>
+          <w:b/>
+          <w:bCs/>
+        </w:rPr>
+        <w:t xml:space="preserve">IEEE </w:t>
+      </w:r>
+      <w:r>
+        <w:rPr>
+          <w:rFonts w:ascii="Times New Roman" w:hAnsi="Times New Roman" w:cs="Times New Roman"/>
+          <w:b/>
+          <w:bCs/>
+        </w:rPr>
+        <w:t>ISMAR</w:t>
+      </w:r>
+      <w:r>
+        <w:rPr>
+          <w:rFonts w:ascii="Times New Roman" w:hAnsi="Times New Roman" w:cs="Times New Roman"/>
+          <w:b/>
+          <w:bCs/>
+        </w:rPr>
+        <w:tab/>
+      </w:r>
+      <w:r>
+        <w:rPr>
+          <w:rFonts w:ascii="Times New Roman" w:hAnsi="Times New Roman" w:cs="Times New Roman"/>
+          <w:b/>
+          <w:bCs/>
+        </w:rPr>
+        <w:tab/>
+      </w:r>
+      <w:r>
+        <w:rPr>
+          <w:rFonts w:ascii="Times New Roman" w:hAnsi="Times New Roman" w:cs="Times New Roman"/>
+          <w:b/>
+          <w:bCs/>
+        </w:rPr>
+        <w:tab/>
+      </w:r>
+      <w:r>
+        <w:rPr>
+          <w:rFonts w:ascii="Times New Roman" w:hAnsi="Times New Roman" w:cs="Times New Roman"/>
+          <w:b/>
+          <w:bCs/>
+        </w:rPr>
+        <w:tab/>
+        <w:t xml:space="preserve">     </w:t>
+      </w:r>
+      <w:r>
+        <w:rPr>
+          <w:rFonts w:ascii="Times New Roman" w:hAnsi="Times New Roman" w:cs="Times New Roman"/>
+        </w:rPr>
+        <w:tab/>
+        <w:t xml:space="preserve">    </w:t>
+      </w:r>
+      <w:r>
+        <w:rPr>
+          <w:rFonts w:ascii="Times New Roman" w:hAnsi="Times New Roman" w:cs="Times New Roman"/>
+        </w:rPr>
+        <w:t xml:space="preserve"> </w:t>
+      </w:r>
+      <w:r>
+        <w:rPr>
+          <w:rFonts w:ascii="Times New Roman" w:hAnsi="Times New Roman" w:cs="Times New Roman"/>
+        </w:rPr>
+        <w:t xml:space="preserve"> </w:t>
+      </w:r>
+      <w:r>
+        <w:rPr>
+          <w:rFonts w:ascii="Times New Roman" w:hAnsi="Times New Roman" w:cs="Times New Roman"/>
+        </w:rPr>
+        <w:t xml:space="preserve">     </w:t>
+      </w:r>
+      <w:r>
+        <w:rPr>
+          <w:rFonts w:ascii="Times New Roman" w:hAnsi="Times New Roman" w:cs="Times New Roman"/>
+          <w:sz w:val="18"/>
+          <w:szCs w:val="21"/>
+        </w:rPr>
+        <w:t>October</w:t>
+      </w:r>
+      <w:r>
+        <w:rPr>
+          <w:rFonts w:ascii="Times New Roman" w:hAnsi="Times New Roman" w:cs="Times New Roman"/>
+          <w:sz w:val="18"/>
+          <w:szCs w:val="21"/>
+        </w:rPr>
+        <w:t xml:space="preserve"> 2023</w:t>
+      </w:r>
+    </w:p>
+    <w:p>
+      <w:pPr>
+        <w:spacing w:line="240" w:lineRule="auto"/>
+        <w:ind w:leftChars="100" w:left="200" w:firstLine="800"/>
+        <w:rPr>
+          <w:rFonts w:ascii="Times New Roman" w:hAnsi="Times New Roman" w:cs="Times New Roman"/>
+        </w:rPr>
+      </w:pPr>
+      <w:r>
+        <w:rPr>
+          <w:rFonts w:ascii="Times New Roman" w:hAnsi="Times New Roman" w:cs="Times New Roman"/>
+        </w:rPr>
+        <w:t xml:space="preserve">• Honorable mention for being in the top </w:t>
+      </w:r>
+      <w:r>
+        <w:rPr>
+          <w:rFonts w:ascii="Times New Roman" w:hAnsi="Times New Roman" w:cs="Times New Roman"/>
+        </w:rPr>
+        <w:t>1</w:t>
+      </w:r>
+      <w:r>
+        <w:rPr>
+          <w:rFonts w:ascii="Times New Roman" w:hAnsi="Times New Roman" w:cs="Times New Roman"/>
+        </w:rPr>
+        <w:t>% of conference papers</w:t>
+      </w:r>
+    </w:p>
+    <w:p>
+      <w:pPr>
+        <w:tabs>
+          <w:tab w:val="right" w:pos="9360"/>
+        </w:tabs>
+        <w:spacing w:line="240" w:lineRule="auto"/>
+        <w:ind w:leftChars="100" w:left="200"/>
+        <w:rPr>
+          <w:rFonts w:ascii="Times New Roman" w:hAnsi="Times New Roman" w:cs="Times New Roman"/>
+          <w:b/>
+          <w:bCs/>
+        </w:rPr>
+      </w:pPr>
+      <w:r>
+        <w:rPr>
+          <w:rFonts w:ascii="Segoe UI Symbol" w:eastAsia="Malgun Gothic" w:hAnsi="Segoe UI Symbol" w:cs="Segoe UI Symbol"/>
+          <w:b/>
+          <w:bCs/>
+          <w:noProof/>
+        </w:rPr>
+        <w:t>▣</w:t>
+      </w:r>
+      <w:r>
+        <w:rPr>
+          <w:rFonts w:ascii="Times New Roman" w:eastAsia="Malgun Gothic" w:hAnsi="Times New Roman" w:cs="Times New Roman"/>
+          <w:b/>
+          <w:bCs/>
+          <w:noProof/>
+        </w:rPr>
+        <w:t xml:space="preserve"> </w:t>
+      </w:r>
+      <w:r>
+        <w:rPr>
+          <w:rFonts w:ascii="Times New Roman" w:hAnsi="Times New Roman" w:cs="Times New Roman"/>
+          <w:b/>
+          <w:bCs/>
+        </w:rPr>
+        <w:t>Honorable Mentions, International ACM Conference on Automotive UI</w:t>
+      </w:r>
+      <w:r>
+        <w:rPr>
+          <w:rFonts w:ascii="Times New Roman" w:hAnsi="Times New Roman" w:cs="Times New Roman"/>
+          <w:b/>
+          <w:bCs/>
+        </w:rPr>
+        <w:tab/>
+      </w:r>
+      <w:r>
+        <w:rPr>
+          <w:rFonts w:ascii="Times New Roman" w:hAnsi="Times New Roman" w:cs="Times New Roman"/>
+          <w:sz w:val="18"/>
+          <w:szCs w:val="21"/>
+        </w:rPr>
+        <w:t>September 2023</w:t>
+      </w:r>
+    </w:p>
+    <w:p>
+      <w:pPr>
+        <w:spacing w:line="240" w:lineRule="auto"/>
+        <w:ind w:leftChars="500" w:left="1000"/>
+        <w:rPr>
+          <w:rFonts w:ascii="Times New Roman" w:hAnsi="Times New Roman" w:cs="Times New Roman"/>
+        </w:rPr>
+      </w:pPr>
+      <w:r>
+        <w:rPr>
+          <w:rFonts w:ascii="Times New Roman" w:hAnsi="Times New Roman" w:cs="Times New Roman"/>
+        </w:rPr>
+        <w:t>• Honorable mention for being in the top 5% of conference papers</w:t>
+      </w:r>
+    </w:p>
+    <w:p>
+      <w:pPr>
+        <w:tabs>
+          <w:tab w:val="right" w:pos="9360"/>
+        </w:tabs>
+        <w:spacing w:line="240" w:lineRule="auto"/>
+        <w:ind w:leftChars="100" w:left="200"/>
+        <w:rPr>
+          <w:rFonts w:ascii="Times New Roman" w:hAnsi="Times New Roman" w:cs="Times New Roman"/>
+          <w:b/>
+          <w:bCs/>
+        </w:rPr>
+      </w:pPr>
+      <w:r>
+        <w:rPr>
+          <w:rFonts w:ascii="Segoe UI Symbol" w:eastAsia="Malgun Gothic" w:hAnsi="Segoe UI Symbol" w:cs="Segoe UI Symbol"/>
+          <w:b/>
+          <w:bCs/>
+          <w:noProof/>
+        </w:rPr>
+        <w:t>▣</w:t>
+      </w:r>
+      <w:r>
+        <w:rPr>
+          <w:rFonts w:ascii="Times New Roman" w:eastAsia="Malgun Gothic" w:hAnsi="Times New Roman" w:cs="Times New Roman"/>
+          <w:b/>
+          <w:bCs/>
+          <w:noProof/>
+        </w:rPr>
+        <w:t xml:space="preserve"> </w:t>
+      </w:r>
+      <w:r>
+        <w:rPr>
+          <w:rFonts w:ascii="Times New Roman" w:hAnsi="Times New Roman" w:cs="Times New Roman"/>
+          <w:b/>
+          <w:bCs/>
+        </w:rPr>
         <w:t>Special Recognitions, ACM</w:t>
       </w:r>
       <w:r>
@@ -5553,6 +5784,7 @@
           <w:bCs/>
           <w:noProof/>
         </w:rPr>
+        <w:lastRenderedPageBreak/>
         <w:t>▣</w:t>
       </w:r>
       <w:r>
@@ -5693,7 +5925,6 @@
           <w:bCs/>
           <w:noProof/>
         </w:rPr>
-        <w:lastRenderedPageBreak/>
         <w:t>▣</w:t>
       </w:r>
       <w:r>
@@ -6588,6 +6819,7 @@
         <w:rPr>
           <w:rFonts w:ascii="Times New Roman" w:hAnsi="Times New Roman" w:cs="Times New Roman"/>
         </w:rPr>
+        <w:lastRenderedPageBreak/>
         <w:t>• Producing and distributing performance/activity videos</w:t>
       </w:r>
     </w:p>
@@ -6728,7 +6960,6 @@
           <w:iCs/>
           <w:u w:val="single"/>
         </w:rPr>
-        <w:lastRenderedPageBreak/>
         <w:t>Filming / Editing manager</w:t>
       </w:r>
     </w:p>

</xml_diff>